<commit_message>
Validation Relations - I/O tables
Added a sentence.
</commit_message>
<xml_diff>
--- a/Software-Specifications/Parts/Validation Relations - IO.docx
+++ b/Software-Specifications/Parts/Validation Relations - IO.docx
@@ -31,10 +31,28 @@
         <w:rPr>
           <w:lang w:val="en-US"/>
         </w:rPr>
-        <w:t>For all inputs, we have outputs. These outputs depend on one or more inputs, which is described in the Relations.</w:t>
+        <w:t>For all inputs, we have outputs.</w:t>
+      </w:r>
+      <w:r>
+        <w:rPr>
+          <w:lang w:val="en-US"/>
+        </w:rPr>
+        <w:t xml:space="preserve"> These inputs and outputs are represented in the input/output tables. The</w:t>
+      </w:r>
+      <w:r>
+        <w:rPr>
+          <w:lang w:val="en-US"/>
+        </w:rPr>
+        <w:t xml:space="preserve"> outputs depend on one or more </w:t>
       </w:r>
       <w:bookmarkStart w:id="0" w:name="_GoBack"/>
       <w:bookmarkEnd w:id="0"/>
+      <w:r>
+        <w:rPr>
+          <w:lang w:val="en-US"/>
+        </w:rPr>
+        <w:t>inputs, which is described in the Relations.</w:t>
+      </w:r>
     </w:p>
     <w:sectPr>
       <w:pgSz w:w="11906" w:h="16838"/>

</xml_diff>